<commit_message>
Completed task 01.Forum Posts
</commit_message>
<xml_diff>
--- a/JavaScript Advanced/Exam Practice/Retake Exam - 6 Apr 2022/Forum Posts/01. Forum posts_Условие.docx
+++ b/JavaScript Advanced/Exam Practice/Retake Exam - 6 Apr 2022/Forum Posts/01. Forum posts_Условие.docx
@@ -1099,12 +1099,14 @@
         <w:contextualSpacing/>
         <w:rPr>
           <w:rFonts w:ascii="Calibri" w:eastAsia="Calibri" w:hAnsi="Calibri" w:cs="Times New Roman"/>
-          <w:lang w:val="en-US"/>
-        </w:rPr>
-      </w:pPr>
-      <w:r>
-        <w:rPr>
-          <w:rFonts w:ascii="Calibri" w:eastAsia="Calibri" w:hAnsi="Calibri" w:cs="Times New Roman"/>
+          <w:color w:val="70AD47" w:themeColor="accent6"/>
+          <w:lang w:val="en-US"/>
+        </w:rPr>
+      </w:pPr>
+      <w:r>
+        <w:rPr>
+          <w:rFonts w:ascii="Calibri" w:eastAsia="Calibri" w:hAnsi="Calibri" w:cs="Times New Roman"/>
+          <w:color w:val="70AD47" w:themeColor="accent6"/>
           <w:lang w:val="en-US"/>
         </w:rPr>
         <w:t>All fields</w:t>
@@ -1113,6 +1115,7 @@
         <w:rPr>
           <w:rFonts w:ascii="Calibri" w:eastAsia="Calibri" w:hAnsi="Calibri" w:cs="Times New Roman"/>
           <w:b/>
+          <w:color w:val="70AD47" w:themeColor="accent6"/>
           <w:lang w:val="en-US"/>
         </w:rPr>
         <w:t xml:space="preserve"> (</w:t>
@@ -1121,6 +1124,7 @@
         <w:rPr>
           <w:rFonts w:ascii="Calibri" w:eastAsia="Calibri" w:hAnsi="Calibri" w:cs="Times New Roman"/>
           <w:b/>
+          <w:color w:val="70AD47" w:themeColor="accent6"/>
           <w:lang w:val="en-US"/>
         </w:rPr>
         <w:t>title</w:t>
@@ -1129,6 +1133,7 @@
         <w:rPr>
           <w:rFonts w:ascii="Calibri" w:eastAsia="Calibri" w:hAnsi="Calibri" w:cs="Times New Roman"/>
           <w:b/>
+          <w:color w:val="70AD47" w:themeColor="accent6"/>
           <w:lang w:val="en-US"/>
         </w:rPr>
         <w:t xml:space="preserve">, </w:t>
@@ -1137,6 +1142,7 @@
         <w:rPr>
           <w:rFonts w:ascii="Calibri" w:eastAsia="Calibri" w:hAnsi="Calibri" w:cs="Times New Roman"/>
           <w:b/>
+          <w:color w:val="70AD47" w:themeColor="accent6"/>
           <w:lang w:val="en-US"/>
         </w:rPr>
         <w:t>category</w:t>
@@ -1145,6 +1151,7 @@
         <w:rPr>
           <w:rFonts w:ascii="Calibri" w:eastAsia="Calibri" w:hAnsi="Calibri" w:cs="Times New Roman"/>
           <w:b/>
+          <w:color w:val="70AD47" w:themeColor="accent6"/>
           <w:lang w:val="en-US"/>
         </w:rPr>
         <w:t xml:space="preserve">, </w:t>
@@ -1153,6 +1160,7 @@
         <w:rPr>
           <w:rFonts w:ascii="Calibri" w:eastAsia="Calibri" w:hAnsi="Calibri" w:cs="Times New Roman"/>
           <w:bCs/>
+          <w:color w:val="70AD47" w:themeColor="accent6"/>
           <w:lang w:val="en-US"/>
         </w:rPr>
         <w:t>and</w:t>
@@ -1161,6 +1169,7 @@
         <w:rPr>
           <w:rFonts w:ascii="Calibri" w:eastAsia="Calibri" w:hAnsi="Calibri" w:cs="Times New Roman"/>
           <w:b/>
+          <w:color w:val="70AD47" w:themeColor="accent6"/>
           <w:lang w:val="en-US"/>
         </w:rPr>
         <w:t xml:space="preserve"> </w:t>
@@ -1169,6 +1178,7 @@
         <w:rPr>
           <w:rFonts w:ascii="Calibri" w:eastAsia="Calibri" w:hAnsi="Calibri" w:cs="Times New Roman"/>
           <w:b/>
+          <w:color w:val="70AD47" w:themeColor="accent6"/>
           <w:lang w:val="en-US"/>
         </w:rPr>
         <w:t>content</w:t>
@@ -1177,6 +1187,7 @@
         <w:rPr>
           <w:rFonts w:ascii="Calibri" w:eastAsia="Calibri" w:hAnsi="Calibri" w:cs="Times New Roman"/>
           <w:b/>
+          <w:color w:val="70AD47" w:themeColor="accent6"/>
           <w:lang w:val="en-US"/>
         </w:rPr>
         <w:t>)</w:t>
@@ -1184,6 +1195,7 @@
       <w:r>
         <w:rPr>
           <w:rFonts w:ascii="Calibri" w:eastAsia="Calibri" w:hAnsi="Calibri" w:cs="Times New Roman"/>
+          <w:color w:val="70AD47" w:themeColor="accent6"/>
           <w:lang w:val="en-US"/>
         </w:rPr>
         <w:t xml:space="preserve"> are </w:t>
@@ -1192,6 +1204,7 @@
         <w:rPr>
           <w:rFonts w:ascii="Calibri" w:eastAsia="Calibri" w:hAnsi="Calibri" w:cs="Times New Roman"/>
           <w:b/>
+          <w:color w:val="70AD47" w:themeColor="accent6"/>
           <w:lang w:val="en-US"/>
         </w:rPr>
         <w:t>filled with the correct input</w:t>
@@ -1207,46 +1220,25 @@
         <w:contextualSpacing/>
         <w:rPr>
           <w:rFonts w:ascii="Calibri" w:eastAsia="Calibri" w:hAnsi="Calibri" w:cs="Times New Roman"/>
-          <w:lang w:val="en-US"/>
-        </w:rPr>
-      </w:pPr>
-      <w:r>
-        <w:rPr>
-          <w:rFonts w:ascii="Calibri" w:eastAsia="Calibri" w:hAnsi="Calibri" w:cs="Times New Roman"/>
-          <w:b/>
+          <w:color w:val="70AD47" w:themeColor="accent6"/>
+          <w:lang w:val="en-US"/>
+        </w:rPr>
+      </w:pPr>
+      <w:r>
+        <w:rPr>
+          <w:rFonts w:ascii="Calibri" w:eastAsia="Calibri" w:hAnsi="Calibri" w:cs="Times New Roman"/>
+          <w:b/>
+          <w:color w:val="70AD47" w:themeColor="accent6"/>
           <w:lang w:val="en-US"/>
         </w:rPr>
         <w:lastRenderedPageBreak/>
-        <w:t>Title</w:t>
-      </w:r>
-      <w:r>
-        <w:rPr>
-          <w:rFonts w:ascii="Calibri" w:eastAsia="Calibri" w:hAnsi="Calibri" w:cs="Times New Roman"/>
-          <w:b/>
-          <w:lang w:val="en-US"/>
-        </w:rPr>
-        <w:t xml:space="preserve">, </w:t>
-      </w:r>
-      <w:r>
-        <w:rPr>
-          <w:rFonts w:ascii="Calibri" w:eastAsia="Calibri" w:hAnsi="Calibri" w:cs="Times New Roman"/>
-          <w:b/>
-          <w:lang w:val="en-US"/>
-        </w:rPr>
-        <w:t>category</w:t>
-      </w:r>
-      <w:r>
-        <w:rPr>
-          <w:rFonts w:ascii="Calibri" w:eastAsia="Calibri" w:hAnsi="Calibri" w:cs="Times New Roman"/>
-          <w:b/>
-          <w:lang w:val="en-US"/>
-        </w:rPr>
-        <w:t xml:space="preserve">, </w:t>
-      </w:r>
-      <w:r>
-        <w:rPr>
-          <w:rFonts w:ascii="Calibri" w:eastAsia="Calibri" w:hAnsi="Calibri" w:cs="Times New Roman"/>
-          <w:bCs/>
+        <w:t xml:space="preserve">Title, category, </w:t>
+      </w:r>
+      <w:r>
+        <w:rPr>
+          <w:rFonts w:ascii="Calibri" w:eastAsia="Calibri" w:hAnsi="Calibri" w:cs="Times New Roman"/>
+          <w:bCs/>
+          <w:color w:val="70AD47" w:themeColor="accent6"/>
           <w:lang w:val="en-US"/>
         </w:rPr>
         <w:t>and</w:t>
@@ -1255,6 +1247,49 @@
         <w:rPr>
           <w:rFonts w:ascii="Calibri" w:eastAsia="Calibri" w:hAnsi="Calibri" w:cs="Times New Roman"/>
           <w:b/>
+          <w:color w:val="70AD47" w:themeColor="accent6"/>
+          <w:lang w:val="en-US"/>
+        </w:rPr>
+        <w:t xml:space="preserve"> content</w:t>
+      </w:r>
+      <w:r>
+        <w:rPr>
+          <w:rFonts w:ascii="Calibri" w:eastAsia="Calibri" w:hAnsi="Calibri" w:cs="Times New Roman"/>
+          <w:color w:val="70AD47" w:themeColor="accent6"/>
+          <w:lang w:val="en-US"/>
+        </w:rPr>
+        <w:t xml:space="preserve"> are </w:t>
+      </w:r>
+      <w:r>
+        <w:rPr>
+          <w:rFonts w:ascii="Calibri" w:eastAsia="Calibri" w:hAnsi="Calibri" w:cs="Times New Roman"/>
+          <w:b/>
+          <w:color w:val="70AD47" w:themeColor="accent6"/>
+          <w:lang w:val="en-US"/>
+        </w:rPr>
+        <w:t>non</w:t>
+      </w:r>
+      <w:r>
+        <w:rPr>
+          <w:rFonts w:ascii="Calibri" w:eastAsia="Calibri" w:hAnsi="Calibri" w:cs="Times New Roman"/>
+          <w:color w:val="70AD47" w:themeColor="accent6"/>
+          <w:lang w:val="en-US"/>
+        </w:rPr>
+        <w:t>-</w:t>
+      </w:r>
+      <w:r>
+        <w:rPr>
+          <w:rFonts w:ascii="Calibri" w:eastAsia="Calibri" w:hAnsi="Calibri" w:cs="Times New Roman"/>
+          <w:b/>
+          <w:color w:val="70AD47" w:themeColor="accent6"/>
+          <w:lang w:val="en-US"/>
+        </w:rPr>
+        <w:t>empty</w:t>
+      </w:r>
+      <w:r>
+        <w:rPr>
+          <w:rFonts w:ascii="Calibri" w:eastAsia="Calibri" w:hAnsi="Calibri" w:cs="Times New Roman"/>
+          <w:color w:val="70AD47" w:themeColor="accent6"/>
           <w:lang w:val="en-US"/>
         </w:rPr>
         <w:t xml:space="preserve"> </w:t>
@@ -1263,71 +1298,30 @@
         <w:rPr>
           <w:rFonts w:ascii="Calibri" w:eastAsia="Calibri" w:hAnsi="Calibri" w:cs="Times New Roman"/>
           <w:b/>
-          <w:lang w:val="en-US"/>
-        </w:rPr>
-        <w:t>content</w:t>
-      </w:r>
-      <w:r>
-        <w:rPr>
-          <w:rFonts w:ascii="Calibri" w:eastAsia="Calibri" w:hAnsi="Calibri" w:cs="Times New Roman"/>
-          <w:lang w:val="en-US"/>
-        </w:rPr>
-        <w:t xml:space="preserve"> are </w:t>
-      </w:r>
-      <w:r>
-        <w:rPr>
-          <w:rFonts w:ascii="Calibri" w:eastAsia="Calibri" w:hAnsi="Calibri" w:cs="Times New Roman"/>
-          <w:b/>
-          <w:lang w:val="en-US"/>
-        </w:rPr>
-        <w:t>non</w:t>
-      </w:r>
-      <w:r>
-        <w:rPr>
-          <w:rFonts w:ascii="Calibri" w:eastAsia="Calibri" w:hAnsi="Calibri" w:cs="Times New Roman"/>
-          <w:lang w:val="en-US"/>
-        </w:rPr>
-        <w:t>-</w:t>
-      </w:r>
-      <w:r>
-        <w:rPr>
-          <w:rFonts w:ascii="Calibri" w:eastAsia="Calibri" w:hAnsi="Calibri" w:cs="Times New Roman"/>
-          <w:b/>
-          <w:lang w:val="en-US"/>
-        </w:rPr>
-        <w:t>empty</w:t>
-      </w:r>
-      <w:r>
-        <w:rPr>
-          <w:rFonts w:ascii="Calibri" w:eastAsia="Calibri" w:hAnsi="Calibri" w:cs="Times New Roman"/>
-          <w:lang w:val="en-US"/>
+          <w:color w:val="70AD47" w:themeColor="accent6"/>
+          <w:lang w:val="en-US"/>
+        </w:rPr>
+        <w:t>strings</w:t>
+      </w:r>
+      <w:r>
+        <w:rPr>
+          <w:rFonts w:ascii="Calibri" w:eastAsia="Calibri" w:hAnsi="Calibri" w:cs="Times New Roman"/>
+          <w:color w:val="70AD47" w:themeColor="accent6"/>
+          <w:lang w:val="en-US"/>
+        </w:rPr>
+        <w:t>.</w:t>
+      </w:r>
+      <w:r>
+        <w:rPr>
+          <w:rFonts w:ascii="Calibri" w:eastAsia="Calibri" w:hAnsi="Calibri" w:cs="Times New Roman"/>
+          <w:color w:val="70AD47" w:themeColor="accent6"/>
         </w:rPr>
         <w:t xml:space="preserve"> </w:t>
       </w:r>
       <w:r>
         <w:rPr>
           <w:rFonts w:ascii="Calibri" w:eastAsia="Calibri" w:hAnsi="Calibri" w:cs="Times New Roman"/>
-          <w:b/>
-          <w:lang w:val="en-US"/>
-        </w:rPr>
-        <w:t>strings</w:t>
-      </w:r>
-      <w:r>
-        <w:rPr>
-          <w:rFonts w:ascii="Calibri" w:eastAsia="Calibri" w:hAnsi="Calibri" w:cs="Times New Roman"/>
-          <w:lang w:val="en-US"/>
-        </w:rPr>
-        <w:t>.</w:t>
-      </w:r>
-      <w:r>
-        <w:rPr>
-          <w:rFonts w:ascii="Calibri" w:eastAsia="Calibri" w:hAnsi="Calibri" w:cs="Times New Roman"/>
-        </w:rPr>
-        <w:t xml:space="preserve"> </w:t>
-      </w:r>
-      <w:r>
-        <w:rPr>
-          <w:rFonts w:ascii="Calibri" w:eastAsia="Calibri" w:hAnsi="Calibri" w:cs="Times New Roman"/>
+          <w:color w:val="70AD47" w:themeColor="accent6"/>
           <w:lang w:val="en-US"/>
         </w:rPr>
         <w:t>If any of them are empty, the program should not do anything.</w:t>
@@ -1346,7 +1340,7 @@
     </w:p>
     <w:p>
       <w:pPr>
-        <w:pStyle w:val="a5"/>
+        <w:pStyle w:val="ListParagraph"/>
         <w:keepNext/>
         <w:keepLines/>
         <w:numPr>
@@ -1396,14 +1390,14 @@
         <w:contextualSpacing/>
         <w:rPr>
           <w:rFonts w:ascii="Calibri" w:eastAsia="Calibri" w:hAnsi="Calibri" w:cs="Calibri"/>
-          <w:color w:val="00000A"/>
+          <w:color w:val="70AD47" w:themeColor="accent6"/>
           <w:lang w:val="en"/>
         </w:rPr>
       </w:pPr>
       <w:r>
         <w:rPr>
           <w:rFonts w:ascii="Calibri" w:eastAsia="Calibri" w:hAnsi="Calibri" w:cs="Calibri"/>
-          <w:color w:val="00000A"/>
+          <w:color w:val="70AD47" w:themeColor="accent6"/>
           <w:lang w:val="en"/>
         </w:rPr>
         <w:t xml:space="preserve">When you click the </w:t>
@@ -1412,7 +1406,7 @@
         <w:rPr>
           <w:rFonts w:ascii="Calibri" w:eastAsia="Calibri" w:hAnsi="Calibri" w:cs="Calibri"/>
           <w:b/>
-          <w:color w:val="00000A"/>
+          <w:color w:val="70AD47" w:themeColor="accent6"/>
           <w:lang w:val="en"/>
         </w:rPr>
         <w:t>[</w:t>
@@ -1423,7 +1417,7 @@
           <w:b/>
           <w:bCs/>
           <w:noProof/>
-          <w:color w:val="00000A"/>
+          <w:color w:val="70AD47" w:themeColor="accent6"/>
           <w:lang w:val="en-US"/>
         </w:rPr>
         <w:t>"</w:t>
@@ -1433,7 +1427,7 @@
           <w:rFonts w:ascii="Calibri" w:eastAsia="Calibri" w:hAnsi="Calibri" w:cs="Calibri"/>
           <w:b/>
           <w:noProof/>
-          <w:color w:val="00000A"/>
+          <w:color w:val="70AD47" w:themeColor="accent6"/>
           <w:lang w:val="en-US"/>
         </w:rPr>
         <w:t>Publish</w:t>
@@ -1444,7 +1438,7 @@
           <w:b/>
           <w:bCs/>
           <w:noProof/>
-          <w:color w:val="00000A"/>
+          <w:color w:val="70AD47" w:themeColor="accent6"/>
           <w:lang w:val="en-US"/>
         </w:rPr>
         <w:t>"</w:t>
@@ -1454,7 +1448,7 @@
           <w:rFonts w:ascii="Calibri" w:eastAsia="Calibri" w:hAnsi="Calibri" w:cs="Calibri"/>
           <w:b/>
           <w:noProof/>
-          <w:color w:val="00000A"/>
+          <w:color w:val="70AD47" w:themeColor="accent6"/>
           <w:lang w:val="en-US"/>
         </w:rPr>
         <w:t>]</w:t>
@@ -1462,7 +1456,7 @@
       <w:r>
         <w:rPr>
           <w:rFonts w:ascii="Calibri" w:eastAsia="Calibri" w:hAnsi="Calibri" w:cs="Times New Roman"/>
-          <w:color w:val="00000A"/>
+          <w:color w:val="70AD47" w:themeColor="accent6"/>
           <w:lang w:val="en-US"/>
         </w:rPr>
         <w:t xml:space="preserve"> </w:t>
@@ -1470,7 +1464,7 @@
       <w:r>
         <w:rPr>
           <w:rFonts w:ascii="Calibri" w:eastAsia="Calibri" w:hAnsi="Calibri" w:cs="Calibri"/>
-          <w:color w:val="00000A"/>
+          <w:color w:val="70AD47" w:themeColor="accent6"/>
           <w:lang w:val="en"/>
         </w:rPr>
         <w:t xml:space="preserve">button, the information from the input fields must be added </w:t>
@@ -1478,7 +1472,7 @@
       <w:r>
         <w:rPr>
           <w:rFonts w:ascii="Calibri" w:eastAsia="Calibri" w:hAnsi="Calibri" w:cs="Calibri"/>
-          <w:color w:val="00000A"/>
+          <w:color w:val="70AD47" w:themeColor="accent6"/>
           <w:lang w:val="en-US"/>
         </w:rPr>
         <w:t xml:space="preserve">to </w:t>
@@ -1486,24 +1480,26 @@
       <w:r>
         <w:rPr>
           <w:rFonts w:ascii="Calibri" w:eastAsia="Calibri" w:hAnsi="Calibri" w:cs="Calibri"/>
-          <w:color w:val="00000A"/>
+          <w:color w:val="70AD47" w:themeColor="accent6"/>
           <w:lang w:val="en"/>
         </w:rPr>
         <w:t xml:space="preserve">the </w:t>
       </w:r>
+      <w:proofErr w:type="spellStart"/>
       <w:r>
         <w:rPr>
           <w:rFonts w:ascii="Calibri" w:eastAsia="Calibri" w:hAnsi="Calibri" w:cs="Calibri"/>
           <w:b/>
-          <w:color w:val="00000A"/>
+          <w:color w:val="70AD47" w:themeColor="accent6"/>
           <w:lang w:val="en-US"/>
         </w:rPr>
         <w:t>ul</w:t>
       </w:r>
+      <w:proofErr w:type="spellEnd"/>
       <w:r>
         <w:rPr>
           <w:rFonts w:ascii="Calibri" w:eastAsia="Calibri" w:hAnsi="Calibri" w:cs="Calibri"/>
-          <w:color w:val="00000A"/>
+          <w:color w:val="70AD47" w:themeColor="accent6"/>
           <w:lang w:val="en-US"/>
         </w:rPr>
         <w:t xml:space="preserve"> with the </w:t>
@@ -1512,7 +1508,7 @@
         <w:rPr>
           <w:rFonts w:ascii="Calibri" w:eastAsia="Calibri" w:hAnsi="Calibri" w:cs="Calibri"/>
           <w:b/>
-          <w:color w:val="00000A"/>
+          <w:color w:val="70AD47" w:themeColor="accent6"/>
           <w:lang w:val="en"/>
         </w:rPr>
         <w:t>id</w:t>
@@ -1520,7 +1516,7 @@
       <w:r>
         <w:rPr>
           <w:rFonts w:ascii="Calibri" w:eastAsia="Calibri" w:hAnsi="Calibri" w:cs="Calibri"/>
-          <w:color w:val="00000A"/>
+          <w:color w:val="70AD47" w:themeColor="accent6"/>
           <w:lang w:val="en"/>
         </w:rPr>
         <w:t xml:space="preserve"> </w:t>
@@ -1531,7 +1527,7 @@
           <w:b/>
           <w:bCs/>
           <w:noProof/>
-          <w:color w:val="00000A"/>
+          <w:color w:val="70AD47" w:themeColor="accent6"/>
           <w:lang w:val="en-US"/>
         </w:rPr>
         <w:t>"</w:t>
@@ -1542,7 +1538,7 @@
           <w:b/>
           <w:bCs/>
           <w:noProof/>
-          <w:color w:val="00000A"/>
+          <w:color w:val="70AD47" w:themeColor="accent6"/>
           <w:lang w:val="en-US"/>
         </w:rPr>
         <w:t>review</w:t>
@@ -1553,7 +1549,7 @@
           <w:b/>
           <w:bCs/>
           <w:noProof/>
-          <w:color w:val="00000A"/>
+          <w:color w:val="70AD47" w:themeColor="accent6"/>
           <w:lang w:val="en-US"/>
         </w:rPr>
         <w:t>-</w:t>
@@ -1564,7 +1560,7 @@
           <w:b/>
           <w:bCs/>
           <w:noProof/>
-          <w:color w:val="00000A"/>
+          <w:color w:val="70AD47" w:themeColor="accent6"/>
           <w:lang w:val="en-US"/>
         </w:rPr>
         <w:t>list</w:t>
@@ -1575,7 +1571,7 @@
           <w:b/>
           <w:bCs/>
           <w:noProof/>
-          <w:color w:val="00000A"/>
+          <w:color w:val="70AD47" w:themeColor="accent6"/>
           <w:lang w:val="en-US"/>
         </w:rPr>
         <w:t>"</w:t>
@@ -1583,7 +1579,7 @@
       <w:r>
         <w:rPr>
           <w:rFonts w:ascii="Calibri" w:eastAsia="Calibri" w:hAnsi="Calibri" w:cs="Calibri"/>
-          <w:color w:val="00000A"/>
+          <w:color w:val="70AD47" w:themeColor="accent6"/>
           <w:lang w:val="en"/>
         </w:rPr>
         <w:t xml:space="preserve"> </w:t>
@@ -1591,7 +1587,7 @@
       <w:r>
         <w:rPr>
           <w:rFonts w:ascii="Calibri" w:eastAsia="Calibri" w:hAnsi="Calibri" w:cs="Calibri"/>
-          <w:color w:val="00000A"/>
+          <w:color w:val="70AD47" w:themeColor="accent6"/>
           <w:lang w:val="en-US"/>
         </w:rPr>
         <w:t xml:space="preserve">and </w:t>
@@ -1600,7 +1596,7 @@
         <w:rPr>
           <w:rFonts w:ascii="Calibri" w:eastAsia="Calibri" w:hAnsi="Calibri" w:cs="Calibri"/>
           <w:b/>
-          <w:color w:val="00000A"/>
+          <w:color w:val="70AD47" w:themeColor="accent6"/>
           <w:lang w:val="en-US"/>
         </w:rPr>
         <w:t>then clear input fields</w:t>
@@ -1608,7 +1604,7 @@
       <w:r>
         <w:rPr>
           <w:rFonts w:ascii="Calibri" w:eastAsia="Calibri" w:hAnsi="Calibri" w:cs="Calibri"/>
-          <w:color w:val="00000A"/>
+          <w:color w:val="70AD47" w:themeColor="accent6"/>
           <w:lang w:val="en-US"/>
         </w:rPr>
         <w:t>.</w:t>
@@ -1616,7 +1612,7 @@
       <w:r>
         <w:rPr>
           <w:rFonts w:ascii="Calibri" w:eastAsia="Calibri" w:hAnsi="Calibri" w:cs="Calibri"/>
-          <w:color w:val="00000A"/>
+          <w:color w:val="70AD47" w:themeColor="accent6"/>
           <w:lang w:val="en"/>
         </w:rPr>
         <w:t xml:space="preserve">    </w:t>
@@ -1628,12 +1624,14 @@
         <w:ind w:left="720"/>
         <w:rPr>
           <w:rFonts w:ascii="Calibri" w:eastAsia="Calibri" w:hAnsi="Calibri" w:cs="Calibri"/>
+          <w:color w:val="70AD47" w:themeColor="accent6"/>
           <w:lang w:val="en"/>
         </w:rPr>
       </w:pPr>
       <w:r>
         <w:rPr>
           <w:rFonts w:ascii="Calibri" w:eastAsia="Calibri" w:hAnsi="Calibri" w:cs="Calibri"/>
+          <w:color w:val="70AD47" w:themeColor="accent6"/>
           <w:lang w:val="en"/>
         </w:rPr>
         <w:t>The HTML structure looks like this:</w:t>
@@ -1777,7 +1775,7 @@
     </w:p>
     <w:p>
       <w:pPr>
-        <w:pStyle w:val="1"/>
+        <w:pStyle w:val="Heading1"/>
         <w:numPr>
           <w:ilvl w:val="0"/>
           <w:numId w:val="11"/>
@@ -1805,30 +1803,46 @@
     </w:p>
     <w:p>
       <w:pPr>
-        <w:pStyle w:val="a5"/>
+        <w:pStyle w:val="ListParagraph"/>
         <w:spacing w:before="240" w:after="240"/>
-      </w:pPr>
-      <w:r>
+        <w:rPr>
+          <w:color w:val="70AD47" w:themeColor="accent6"/>
+        </w:rPr>
+      </w:pPr>
+      <w:r>
+        <w:rPr>
+          <w:color w:val="70AD47" w:themeColor="accent6"/>
+        </w:rPr>
         <w:t xml:space="preserve">When the </w:t>
       </w:r>
       <w:r>
         <w:rPr>
           <w:b/>
           <w:bCs/>
+          <w:color w:val="70AD47" w:themeColor="accent6"/>
         </w:rPr>
         <w:t>["Edit"]</w:t>
       </w:r>
       <w:r>
+        <w:rPr>
+          <w:color w:val="70AD47" w:themeColor="accent6"/>
+        </w:rPr>
         <w:t xml:space="preserve"> button is clicked, the information from the post must be sent to the input’s fields and the record should be deleted from the </w:t>
       </w:r>
-      <w:r>
-        <w:rPr>
-          <w:b/>
-          <w:bCs/>
+      <w:proofErr w:type="spellStart"/>
+      <w:r>
+        <w:rPr>
+          <w:b/>
+          <w:bCs/>
+          <w:color w:val="70AD47" w:themeColor="accent6"/>
         </w:rPr>
         <w:t>ul</w:t>
       </w:r>
-      <w:r>
+      <w:proofErr w:type="spellEnd"/>
+      <w:r>
+        <w:rPr>
+          <w:color w:val="70AD47" w:themeColor="accent6"/>
+        </w:rPr>
         <w:t xml:space="preserve"> </w:t>
       </w:r>
       <w:r>
@@ -1837,46 +1851,14 @@
           <w:b/>
           <w:bCs/>
           <w:noProof/>
-        </w:rPr>
-        <w:t>"</w:t>
-      </w:r>
-      <w:r>
-        <w:rPr>
-          <w:rFonts w:ascii="Calibri" w:eastAsia="Calibri" w:hAnsi="Calibri" w:cs="Times New Roman"/>
-          <w:b/>
-          <w:bCs/>
-          <w:noProof/>
-        </w:rPr>
-        <w:t>review</w:t>
-      </w:r>
-      <w:r>
-        <w:rPr>
-          <w:rFonts w:ascii="Calibri" w:eastAsia="Calibri" w:hAnsi="Calibri" w:cs="Times New Roman"/>
-          <w:b/>
-          <w:bCs/>
-          <w:noProof/>
-        </w:rPr>
-        <w:t>-</w:t>
-      </w:r>
-      <w:r>
-        <w:rPr>
-          <w:rFonts w:ascii="Calibri" w:eastAsia="Calibri" w:hAnsi="Calibri" w:cs="Times New Roman"/>
-          <w:b/>
-          <w:bCs/>
-          <w:noProof/>
-        </w:rPr>
-        <w:t>list</w:t>
-      </w:r>
-      <w:r>
-        <w:rPr>
-          <w:rFonts w:ascii="Calibri" w:eastAsia="Calibri" w:hAnsi="Calibri" w:cs="Times New Roman"/>
-          <w:b/>
-          <w:bCs/>
-          <w:noProof/>
-        </w:rPr>
-        <w:t>"</w:t>
-      </w:r>
-      <w:r>
+          <w:color w:val="70AD47" w:themeColor="accent6"/>
+        </w:rPr>
+        <w:t>"review-list"</w:t>
+      </w:r>
+      <w:r>
+        <w:rPr>
+          <w:color w:val="70AD47" w:themeColor="accent6"/>
+        </w:rPr>
         <w:t xml:space="preserve">. </w:t>
       </w:r>
     </w:p>
@@ -1935,12 +1917,13 @@
     </w:p>
     <w:p>
       <w:pPr>
-        <w:pStyle w:val="a5"/>
+        <w:pStyle w:val="ListParagraph"/>
         <w:spacing w:before="240" w:after="240"/>
       </w:pPr>
       <w:r>
         <w:t xml:space="preserve">After editing the information make a new record to the </w:t>
       </w:r>
+      <w:proofErr w:type="spellStart"/>
       <w:r>
         <w:rPr>
           <w:b/>
@@ -1948,6 +1931,7 @@
         </w:rPr>
         <w:t>ul</w:t>
       </w:r>
+      <w:proofErr w:type="spellEnd"/>
       <w:r>
         <w:t xml:space="preserve"> with updated information.</w:t>
       </w:r>
@@ -2007,7 +1991,7 @@
     </w:p>
     <w:p>
       <w:pPr>
-        <w:pStyle w:val="1"/>
+        <w:pStyle w:val="Heading1"/>
         <w:numPr>
           <w:ilvl w:val="0"/>
           <w:numId w:val="11"/>
@@ -2027,10 +2011,16 @@
     </w:p>
     <w:p>
       <w:pPr>
-        <w:pStyle w:val="a5"/>
+        <w:pStyle w:val="ListParagraph"/>
         <w:spacing w:before="240" w:after="240"/>
-      </w:pPr>
-      <w:r>
+        <w:rPr>
+          <w:color w:val="70AD47" w:themeColor="accent6"/>
+        </w:rPr>
+      </w:pPr>
+      <w:r>
+        <w:rPr>
+          <w:color w:val="70AD47" w:themeColor="accent6"/>
+        </w:rPr>
         <w:t xml:space="preserve">When you click the </w:t>
       </w:r>
       <w:r>
@@ -2038,36 +2028,59 @@
           <w:rFonts w:ascii="Consolas" w:hAnsi="Consolas"/>
           <w:b/>
           <w:bCs/>
+          <w:color w:val="70AD47" w:themeColor="accent6"/>
         </w:rPr>
         <w:t>["Approve"]</w:t>
       </w:r>
       <w:r>
+        <w:rPr>
+          <w:color w:val="70AD47" w:themeColor="accent6"/>
+        </w:rPr>
         <w:t xml:space="preserve"> button, the record must be </w:t>
       </w:r>
       <w:r>
         <w:rPr>
           <w:b/>
           <w:bCs/>
+          <w:color w:val="70AD47" w:themeColor="accent6"/>
         </w:rPr>
         <w:t>deleted</w:t>
       </w:r>
       <w:r>
+        <w:rPr>
+          <w:color w:val="70AD47" w:themeColor="accent6"/>
+        </w:rPr>
         <w:t xml:space="preserve"> from the </w:t>
       </w:r>
-      <w:r>
-        <w:rPr>
-          <w:b/>
-          <w:bCs/>
-        </w:rPr>
-        <w:t xml:space="preserve">ul </w:t>
-      </w:r>
-      <w:r>
+      <w:proofErr w:type="spellStart"/>
+      <w:r>
+        <w:rPr>
+          <w:b/>
+          <w:bCs/>
+          <w:color w:val="70AD47" w:themeColor="accent6"/>
+        </w:rPr>
+        <w:t>ul</w:t>
+      </w:r>
+      <w:proofErr w:type="spellEnd"/>
+      <w:r>
+        <w:rPr>
+          <w:b/>
+          <w:bCs/>
+          <w:color w:val="70AD47" w:themeColor="accent6"/>
+        </w:rPr>
+        <w:t xml:space="preserve"> </w:t>
+      </w:r>
+      <w:r>
+        <w:rPr>
+          <w:color w:val="70AD47" w:themeColor="accent6"/>
+        </w:rPr>
         <w:t>with</w:t>
       </w:r>
       <w:r>
         <w:rPr>
           <w:b/>
           <w:bCs/>
+          <w:color w:val="70AD47" w:themeColor="accent6"/>
         </w:rPr>
         <w:t xml:space="preserve"> id </w:t>
       </w:r>
@@ -2077,71 +2090,63 @@
           <w:b/>
           <w:bCs/>
           <w:noProof/>
-        </w:rPr>
-        <w:t>"</w:t>
-      </w:r>
-      <w:r>
-        <w:rPr>
-          <w:rFonts w:ascii="Calibri" w:eastAsia="Calibri" w:hAnsi="Calibri" w:cs="Times New Roman"/>
-          <w:b/>
-          <w:bCs/>
-          <w:noProof/>
-        </w:rPr>
-        <w:t>review</w:t>
-      </w:r>
-      <w:r>
-        <w:rPr>
-          <w:rFonts w:ascii="Calibri" w:eastAsia="Calibri" w:hAnsi="Calibri" w:cs="Times New Roman"/>
-          <w:b/>
-          <w:bCs/>
-          <w:noProof/>
-        </w:rPr>
-        <w:t>-</w:t>
-      </w:r>
-      <w:r>
-        <w:rPr>
-          <w:rFonts w:ascii="Calibri" w:eastAsia="Calibri" w:hAnsi="Calibri" w:cs="Times New Roman"/>
-          <w:b/>
-          <w:bCs/>
-          <w:noProof/>
-        </w:rPr>
-        <w:t>list</w:t>
-      </w:r>
-      <w:r>
-        <w:rPr>
-          <w:rFonts w:ascii="Calibri" w:eastAsia="Calibri" w:hAnsi="Calibri" w:cs="Times New Roman"/>
-          <w:b/>
-          <w:bCs/>
-          <w:noProof/>
-        </w:rPr>
-        <w:t>"</w:t>
-      </w:r>
-      <w:r>
-        <w:t xml:space="preserve">and appended </w:t>
+          <w:color w:val="70AD47" w:themeColor="accent6"/>
+        </w:rPr>
+        <w:t>"review-</w:t>
+      </w:r>
+      <w:proofErr w:type="spellStart"/>
+      <w:r>
+        <w:rPr>
+          <w:rFonts w:ascii="Calibri" w:eastAsia="Calibri" w:hAnsi="Calibri" w:cs="Times New Roman"/>
+          <w:b/>
+          <w:bCs/>
+          <w:noProof/>
+          <w:color w:val="70AD47" w:themeColor="accent6"/>
+        </w:rPr>
+        <w:t>list"</w:t>
+      </w:r>
+      <w:r>
+        <w:rPr>
+          <w:color w:val="70AD47" w:themeColor="accent6"/>
+        </w:rPr>
+        <w:t>and</w:t>
+      </w:r>
+      <w:proofErr w:type="spellEnd"/>
+      <w:r>
+        <w:rPr>
+          <w:color w:val="70AD47" w:themeColor="accent6"/>
+        </w:rPr>
+        <w:t xml:space="preserve"> appended </w:t>
       </w:r>
       <w:r>
         <w:rPr>
           <w:rFonts w:ascii="Calibri" w:eastAsia="Calibri" w:hAnsi="Calibri" w:cs="Calibri"/>
+          <w:color w:val="70AD47" w:themeColor="accent6"/>
         </w:rPr>
         <w:t xml:space="preserve">to </w:t>
       </w:r>
       <w:r>
         <w:rPr>
           <w:rFonts w:ascii="Calibri" w:eastAsia="Calibri" w:hAnsi="Calibri" w:cs="Calibri"/>
+          <w:color w:val="70AD47" w:themeColor="accent6"/>
           <w:lang w:val="en"/>
         </w:rPr>
         <w:t xml:space="preserve">the </w:t>
       </w:r>
+      <w:proofErr w:type="spellStart"/>
       <w:r>
         <w:rPr>
           <w:rFonts w:ascii="Calibri" w:eastAsia="Calibri" w:hAnsi="Calibri" w:cs="Calibri"/>
           <w:b/>
+          <w:color w:val="70AD47" w:themeColor="accent6"/>
         </w:rPr>
         <w:t>ul</w:t>
       </w:r>
+      <w:proofErr w:type="spellEnd"/>
       <w:r>
         <w:rPr>
           <w:rFonts w:ascii="Calibri" w:eastAsia="Calibri" w:hAnsi="Calibri" w:cs="Calibri"/>
+          <w:color w:val="70AD47" w:themeColor="accent6"/>
         </w:rPr>
         <w:t xml:space="preserve"> with the </w:t>
       </w:r>
@@ -2149,6 +2154,7 @@
         <w:rPr>
           <w:rFonts w:ascii="Calibri" w:eastAsia="Calibri" w:hAnsi="Calibri" w:cs="Calibri"/>
           <w:b/>
+          <w:color w:val="70AD47" w:themeColor="accent6"/>
           <w:lang w:val="en"/>
         </w:rPr>
         <w:t>id</w:t>
@@ -2156,6 +2162,7 @@
       <w:r>
         <w:rPr>
           <w:rFonts w:ascii="Calibri" w:eastAsia="Calibri" w:hAnsi="Calibri" w:cs="Calibri"/>
+          <w:color w:val="70AD47" w:themeColor="accent6"/>
           <w:lang w:val="en"/>
         </w:rPr>
         <w:t xml:space="preserve"> </w:t>
@@ -2166,56 +2173,25 @@
           <w:b/>
           <w:bCs/>
           <w:noProof/>
-        </w:rPr>
-        <w:t>"</w:t>
-      </w:r>
-      <w:r>
-        <w:rPr>
-          <w:rFonts w:ascii="Calibri" w:eastAsia="Calibri" w:hAnsi="Calibri" w:cs="Times New Roman"/>
-          <w:b/>
-          <w:bCs/>
-          <w:noProof/>
-        </w:rPr>
-        <w:t>published</w:t>
-      </w:r>
-      <w:r>
-        <w:rPr>
-          <w:rFonts w:ascii="Calibri" w:eastAsia="Calibri" w:hAnsi="Calibri" w:cs="Times New Roman"/>
-          <w:b/>
-          <w:bCs/>
-          <w:noProof/>
-        </w:rPr>
-        <w:t>-</w:t>
-      </w:r>
-      <w:r>
-        <w:rPr>
-          <w:rFonts w:ascii="Calibri" w:eastAsia="Calibri" w:hAnsi="Calibri" w:cs="Times New Roman"/>
-          <w:b/>
-          <w:bCs/>
-          <w:noProof/>
-        </w:rPr>
-        <w:t>list</w:t>
-      </w:r>
-      <w:r>
-        <w:rPr>
-          <w:rFonts w:ascii="Calibri" w:eastAsia="Calibri" w:hAnsi="Calibri" w:cs="Times New Roman"/>
-          <w:b/>
-          <w:bCs/>
-          <w:noProof/>
-        </w:rPr>
-        <w:t>"</w:t>
-      </w:r>
-    </w:p>
-    <w:p>
-      <w:pPr>
-        <w:pStyle w:val="a5"/>
+          <w:color w:val="70AD47" w:themeColor="accent6"/>
+        </w:rPr>
+        <w:t>"published-list"</w:t>
+      </w:r>
+    </w:p>
+    <w:p>
+      <w:pPr>
+        <w:pStyle w:val="ListParagraph"/>
         <w:spacing w:before="240" w:after="240"/>
+        <w:rPr>
+          <w:color w:val="70AD47" w:themeColor="accent6"/>
+        </w:rPr>
       </w:pPr>
       <w:bookmarkStart w:id="0" w:name="_Hlk94867449"/>
       <w:r>
         <w:rPr>
           <w:rStyle w:val="normaltextrun"/>
           <w:rFonts w:ascii="Calibri" w:hAnsi="Calibri" w:cs="Calibri"/>
+          <w:color w:val="70AD47" w:themeColor="accent6"/>
         </w:rPr>
         <w:t xml:space="preserve">The </w:t>
       </w:r>
@@ -2225,6 +2201,7 @@
           <w:rFonts w:ascii="Calibri" w:hAnsi="Calibri" w:cs="Calibri"/>
           <w:b/>
           <w:bCs/>
+          <w:color w:val="70AD47" w:themeColor="accent6"/>
         </w:rPr>
         <w:t>buttons [“</w:t>
       </w:r>
@@ -2234,6 +2211,7 @@
           <w:rFonts w:ascii="Consolas" w:hAnsi="Consolas" w:cs="Calibri"/>
           <w:b/>
           <w:bCs/>
+          <w:color w:val="70AD47" w:themeColor="accent6"/>
         </w:rPr>
         <w:t>Edit</w:t>
       </w:r>
@@ -2243,6 +2221,7 @@
           <w:rFonts w:ascii="Calibri" w:hAnsi="Calibri" w:cs="Calibri"/>
           <w:b/>
           <w:bCs/>
+          <w:color w:val="70AD47" w:themeColor="accent6"/>
         </w:rPr>
         <w:t>”]</w:t>
       </w:r>
@@ -2250,6 +2229,7 @@
         <w:rPr>
           <w:rStyle w:val="normaltextrun"/>
           <w:rFonts w:ascii="Calibri" w:hAnsi="Calibri" w:cs="Calibri"/>
+          <w:color w:val="70AD47" w:themeColor="accent6"/>
         </w:rPr>
         <w:t xml:space="preserve"> and </w:t>
       </w:r>
@@ -2259,6 +2239,7 @@
           <w:rFonts w:ascii="Calibri" w:hAnsi="Calibri" w:cs="Calibri"/>
           <w:b/>
           <w:bCs/>
+          <w:color w:val="70AD47" w:themeColor="accent6"/>
         </w:rPr>
         <w:t>[“</w:t>
       </w:r>
@@ -2268,6 +2249,7 @@
           <w:rFonts w:ascii="Consolas" w:hAnsi="Consolas" w:cs="Calibri"/>
           <w:b/>
           <w:bCs/>
+          <w:color w:val="70AD47" w:themeColor="accent6"/>
         </w:rPr>
         <w:t>Approve</w:t>
       </w:r>
@@ -2277,6 +2259,7 @@
           <w:rFonts w:ascii="Calibri" w:hAnsi="Calibri" w:cs="Calibri"/>
           <w:b/>
           <w:bCs/>
+          <w:color w:val="70AD47" w:themeColor="accent6"/>
         </w:rPr>
         <w:t>”]</w:t>
       </w:r>
@@ -2284,20 +2267,28 @@
         <w:rPr>
           <w:rStyle w:val="normaltextrun"/>
           <w:rFonts w:ascii="Calibri" w:hAnsi="Calibri" w:cs="Calibri"/>
+          <w:color w:val="70AD47" w:themeColor="accent6"/>
         </w:rPr>
         <w:t xml:space="preserve"> </w:t>
       </w:r>
       <w:r>
+        <w:rPr>
+          <w:color w:val="70AD47" w:themeColor="accent6"/>
+        </w:rPr>
         <w:t xml:space="preserve">should be removed from the </w:t>
       </w:r>
       <w:r>
         <w:rPr>
           <w:b/>
           <w:bCs/>
+          <w:color w:val="70AD47" w:themeColor="accent6"/>
         </w:rPr>
         <w:t>li</w:t>
       </w:r>
       <w:r>
+        <w:rPr>
+          <w:color w:val="70AD47" w:themeColor="accent6"/>
+        </w:rPr>
         <w:t xml:space="preserve"> element.</w:t>
       </w:r>
     </w:p>
@@ -2386,7 +2377,7 @@
     </w:p>
     <w:p>
       <w:pPr>
-        <w:pStyle w:val="1"/>
+        <w:pStyle w:val="Heading1"/>
         <w:numPr>
           <w:ilvl w:val="0"/>
           <w:numId w:val="11"/>
@@ -2406,7 +2397,7 @@
     </w:p>
     <w:p>
       <w:pPr>
-        <w:pStyle w:val="a5"/>
+        <w:pStyle w:val="ListParagraph"/>
         <w:spacing w:before="240" w:after="240"/>
       </w:pPr>
       <w:r>
@@ -2433,6 +2424,7 @@
       <w:r>
         <w:t xml:space="preserve"> from the </w:t>
       </w:r>
+      <w:proofErr w:type="spellStart"/>
       <w:r>
         <w:rPr>
           <w:b/>
@@ -2440,6 +2432,7 @@
         </w:rPr>
         <w:t>ul</w:t>
       </w:r>
+      <w:proofErr w:type="spellEnd"/>
       <w:r>
         <w:rPr>
           <w:b/>
@@ -4106,7 +4099,7 @@
     <w:lsdException w:name="Unresolved Mention" w:semiHidden="1" w:unhideWhenUsed="1"/>
     <w:lsdException w:name="Smart Link" w:semiHidden="1" w:unhideWhenUsed="1"/>
   </w:latentStyles>
-  <w:style w:type="paragraph" w:default="1" w:styleId="a">
+  <w:style w:type="paragraph" w:default="1" w:styleId="Normal">
     <w:name w:val="Normal"/>
     <w:qFormat/>
     <w:rsid w:val="00AE0A24"/>
@@ -4117,11 +4110,11 @@
       <w:lang w:val="bg-BG"/>
     </w:rPr>
   </w:style>
-  <w:style w:type="paragraph" w:styleId="1">
+  <w:style w:type="paragraph" w:styleId="Heading1">
     <w:name w:val="heading 1"/>
-    <w:basedOn w:val="a"/>
-    <w:next w:val="a"/>
-    <w:link w:val="10"/>
+    <w:basedOn w:val="Normal"/>
+    <w:next w:val="Normal"/>
+    <w:link w:val="Heading1Char"/>
     <w:uiPriority w:val="9"/>
     <w:qFormat/>
     <w:rsid w:val="00AE0A24"/>
@@ -4140,13 +4133,13 @@
       <w:lang w:val="en-US"/>
     </w:rPr>
   </w:style>
-  <w:style w:type="character" w:default="1" w:styleId="a0">
+  <w:style w:type="character" w:default="1" w:styleId="DefaultParagraphFont">
     <w:name w:val="Default Paragraph Font"/>
     <w:uiPriority w:val="1"/>
     <w:semiHidden/>
     <w:unhideWhenUsed/>
   </w:style>
-  <w:style w:type="table" w:default="1" w:styleId="a1">
+  <w:style w:type="table" w:default="1" w:styleId="TableNormal">
     <w:name w:val="Normal Table"/>
     <w:uiPriority w:val="99"/>
     <w:semiHidden/>
@@ -4161,16 +4154,16 @@
       </w:tblCellMar>
     </w:tblPr>
   </w:style>
-  <w:style w:type="numbering" w:default="1" w:styleId="a2">
+  <w:style w:type="numbering" w:default="1" w:styleId="NoList">
     <w:name w:val="No List"/>
     <w:uiPriority w:val="99"/>
     <w:semiHidden/>
     <w:unhideWhenUsed/>
   </w:style>
-  <w:style w:type="character" w:customStyle="1" w:styleId="10">
-    <w:name w:val="Заглавие 1 Знак"/>
-    <w:basedOn w:val="a0"/>
-    <w:link w:val="1"/>
+  <w:style w:type="character" w:customStyle="1" w:styleId="Heading1Char">
+    <w:name w:val="Heading 1 Char"/>
+    <w:basedOn w:val="DefaultParagraphFont"/>
+    <w:link w:val="Heading1"/>
     <w:uiPriority w:val="9"/>
     <w:qFormat/>
     <w:rsid w:val="00AE0A24"/>
@@ -4182,7 +4175,7 @@
       <w:szCs w:val="32"/>
     </w:rPr>
   </w:style>
-  <w:style w:type="paragraph" w:styleId="a3">
+  <w:style w:type="paragraph" w:styleId="NoSpacing">
     <w:name w:val="No Spacing"/>
     <w:uiPriority w:val="1"/>
     <w:qFormat/>
@@ -4194,10 +4187,10 @@
       <w:lang w:val="bg-BG"/>
     </w:rPr>
   </w:style>
-  <w:style w:type="character" w:customStyle="1" w:styleId="a4">
-    <w:name w:val="Списък на абзаци Знак"/>
-    <w:basedOn w:val="a0"/>
-    <w:link w:val="a5"/>
+  <w:style w:type="character" w:customStyle="1" w:styleId="ListParagraphChar">
+    <w:name w:val="List Paragraph Char"/>
+    <w:basedOn w:val="DefaultParagraphFont"/>
+    <w:link w:val="ListParagraph"/>
     <w:uiPriority w:val="34"/>
     <w:qFormat/>
     <w:locked/>
@@ -4206,10 +4199,10 @@
       <w:color w:val="00000A"/>
     </w:rPr>
   </w:style>
-  <w:style w:type="paragraph" w:styleId="a5">
+  <w:style w:type="paragraph" w:styleId="ListParagraph">
     <w:name w:val="List Paragraph"/>
-    <w:basedOn w:val="a"/>
-    <w:link w:val="a4"/>
+    <w:basedOn w:val="Normal"/>
+    <w:link w:val="ListParagraphChar"/>
     <w:uiPriority w:val="34"/>
     <w:qFormat/>
     <w:rsid w:val="00AE0A24"/>
@@ -4225,7 +4218,7 @@
   </w:style>
   <w:style w:type="character" w:customStyle="1" w:styleId="CodeChar">
     <w:name w:val="Code Char"/>
-    <w:basedOn w:val="a0"/>
+    <w:basedOn w:val="DefaultParagraphFont"/>
     <w:link w:val="Code"/>
     <w:qFormat/>
     <w:locked/>
@@ -4238,7 +4231,7 @@
   </w:style>
   <w:style w:type="paragraph" w:customStyle="1" w:styleId="Code">
     <w:name w:val="Code"/>
-    <w:basedOn w:val="a"/>
+    <w:basedOn w:val="Normal"/>
     <w:link w:val="CodeChar"/>
     <w:qFormat/>
     <w:rsid w:val="00AE0A24"/>
@@ -4254,12 +4247,12 @@
   </w:style>
   <w:style w:type="character" w:customStyle="1" w:styleId="jlqj4b">
     <w:name w:val="jlqj4b"/>
-    <w:basedOn w:val="a0"/>
+    <w:basedOn w:val="DefaultParagraphFont"/>
     <w:rsid w:val="00AE0A24"/>
   </w:style>
-  <w:style w:type="character" w:styleId="a6">
+  <w:style w:type="character" w:styleId="Strong">
     <w:name w:val="Strong"/>
-    <w:basedOn w:val="a0"/>
+    <w:basedOn w:val="DefaultParagraphFont"/>
     <w:uiPriority w:val="22"/>
     <w:qFormat/>
     <w:rsid w:val="00AE0A24"/>
@@ -4270,7 +4263,7 @@
   </w:style>
   <w:style w:type="character" w:customStyle="1" w:styleId="normaltextrun">
     <w:name w:val="normaltextrun"/>
-    <w:basedOn w:val="a0"/>
+    <w:basedOn w:val="DefaultParagraphFont"/>
     <w:rsid w:val="00E339BB"/>
   </w:style>
 </w:styles>

</xml_diff>